<commit_message>
balasan magang feature done
</commit_message>
<xml_diff>
--- a/app/main/docx_template/balasan_magang.docx
+++ b/app/main/docx_template/balasan_magang.docx
@@ -77,31 +77,7 @@
         <w:rPr>
           <w:spacing w:val="-1"/>
         </w:rPr>
-        <w:t xml:space="preserve"> </w:t>
-      </w:r>
-      <w:r>
-        <w:rPr/>
-        <w:t>24</w:t>
-      </w:r>
-      <w:r>
-        <w:rPr>
-          <w:spacing w:val="-4"/>
-        </w:rPr>
-        <w:t xml:space="preserve"> </w:t>
-      </w:r>
-      <w:r>
-        <w:rPr/>
-        <w:t>Agustus</w:t>
-      </w:r>
-      <w:r>
-        <w:rPr>
-          <w:spacing w:val="-2"/>
-        </w:rPr>
-        <w:t xml:space="preserve"> </w:t>
-      </w:r>
-      <w:r>
-        <w:rPr/>
-        <w:t>2022</w:t>
+        <w:t xml:space="preserve"> {{ tanggal_surat }}</w:t>
       </w:r>
     </w:p>
     <w:p>
@@ -132,8 +108,8 @@
         <w:tblLook w:val="01e0"/>
       </w:tblPr>
       <w:tblGrid>
-        <w:gridCol w:w="1376"/>
-        <w:gridCol w:w="354"/>
+        <w:gridCol w:w="1375"/>
+        <w:gridCol w:w="355"/>
         <w:gridCol w:w="3509"/>
         <w:gridCol w:w="960"/>
         <w:gridCol w:w="3231"/>
@@ -144,7 +120,7 @@
         </w:trPr>
         <w:tc>
           <w:tcPr>
-            <w:tcW w:w="1376" w:type="dxa"/>
+            <w:tcW w:w="1375" w:type="dxa"/>
             <w:tcBorders/>
           </w:tcPr>
           <w:p>
@@ -166,7 +142,7 @@
         </w:tc>
         <w:tc>
           <w:tcPr>
-            <w:tcW w:w="354" w:type="dxa"/>
+            <w:tcW w:w="355" w:type="dxa"/>
             <w:tcBorders/>
           </w:tcPr>
           <w:p>
@@ -205,7 +181,6 @@
                 <w:rFonts w:ascii="Times New Roman" w:hAnsi="Times New Roman"/>
                 <w:sz w:val="20"/>
               </w:rPr>
-              <w:t>{{ sayhi }}</w:t>
             </w:r>
           </w:p>
         </w:tc>
@@ -261,7 +236,7 @@
         </w:trPr>
         <w:tc>
           <w:tcPr>
-            <w:tcW w:w="1376" w:type="dxa"/>
+            <w:tcW w:w="1375" w:type="dxa"/>
             <w:tcBorders/>
           </w:tcPr>
           <w:p>
@@ -284,7 +259,7 @@
         </w:tc>
         <w:tc>
           <w:tcPr>
-            <w:tcW w:w="354" w:type="dxa"/>
+            <w:tcW w:w="355" w:type="dxa"/>
             <w:tcBorders/>
           </w:tcPr>
           <w:p>
@@ -407,46 +382,7 @@
               <w:rPr>
                 <w:sz w:val="24"/>
               </w:rPr>
-              <w:t>KEPALA</w:t>
-            </w:r>
-            <w:r>
-              <w:rPr>
-                <w:spacing w:val="-1"/>
-                <w:sz w:val="24"/>
-              </w:rPr>
-              <w:t xml:space="preserve"> </w:t>
-            </w:r>
-            <w:r>
-              <w:rPr>
-                <w:sz w:val="24"/>
-              </w:rPr>
-              <w:t>SEKOLAH</w:t>
-            </w:r>
-            <w:r>
-              <w:rPr>
-                <w:spacing w:val="-2"/>
-                <w:sz w:val="24"/>
-              </w:rPr>
-              <w:t xml:space="preserve"> </w:t>
-            </w:r>
-            <w:r>
-              <w:rPr>
-                <w:sz w:val="24"/>
-              </w:rPr>
-              <w:t>SMK</w:t>
-            </w:r>
-            <w:r>
-              <w:rPr>
-                <w:spacing w:val="1"/>
-                <w:sz w:val="24"/>
-              </w:rPr>
-              <w:t xml:space="preserve"> </w:t>
-            </w:r>
-            <w:r>
-              <w:rPr>
-                <w:sz w:val="24"/>
-              </w:rPr>
-              <w:t>2</w:t>
+              <w:t>{{ penerima }}</w:t>
             </w:r>
           </w:p>
         </w:tc>
@@ -457,7 +393,7 @@
         </w:trPr>
         <w:tc>
           <w:tcPr>
-            <w:tcW w:w="1376" w:type="dxa"/>
+            <w:tcW w:w="1375" w:type="dxa"/>
             <w:tcBorders/>
           </w:tcPr>
           <w:p>
@@ -480,7 +416,7 @@
         </w:tc>
         <w:tc>
           <w:tcPr>
-            <w:tcW w:w="354" w:type="dxa"/>
+            <w:tcW w:w="355" w:type="dxa"/>
             <w:tcBorders/>
           </w:tcPr>
           <w:p>
@@ -522,7 +458,7 @@
               <w:rPr>
                 <w:sz w:val="24"/>
               </w:rPr>
-              <w:t>Biasa</w:t>
+              <w:t>{{ sifat_surat }}</w:t>
             </w:r>
           </w:p>
         </w:tc>
@@ -567,7 +503,6 @@
               <w:rPr>
                 <w:sz w:val="24"/>
               </w:rPr>
-              <w:t>KURIPAN</w:t>
             </w:r>
           </w:p>
         </w:tc>
@@ -578,7 +513,7 @@
         </w:trPr>
         <w:tc>
           <w:tcPr>
-            <w:tcW w:w="1376" w:type="dxa"/>
+            <w:tcW w:w="1375" w:type="dxa"/>
             <w:tcBorders/>
           </w:tcPr>
           <w:p>
@@ -601,7 +536,7 @@
         </w:tc>
         <w:tc>
           <w:tcPr>
-            <w:tcW w:w="354" w:type="dxa"/>
+            <w:tcW w:w="355" w:type="dxa"/>
             <w:tcBorders/>
           </w:tcPr>
           <w:p>
@@ -643,20 +578,7 @@
               <w:rPr>
                 <w:sz w:val="24"/>
               </w:rPr>
-              <w:t>1 (satu)</w:t>
-            </w:r>
-            <w:r>
-              <w:rPr>
-                <w:spacing w:val="-3"/>
-                <w:sz w:val="24"/>
-              </w:rPr>
-              <w:t xml:space="preserve"> </w:t>
-            </w:r>
-            <w:r>
-              <w:rPr>
-                <w:sz w:val="24"/>
-              </w:rPr>
-              <w:t>berkas</w:t>
+              <w:t>{{ jumlah_lampiran }}</w:t>
             </w:r>
           </w:p>
         </w:tc>
@@ -711,7 +633,7 @@
         </w:trPr>
         <w:tc>
           <w:tcPr>
-            <w:tcW w:w="1376" w:type="dxa"/>
+            <w:tcW w:w="1375" w:type="dxa"/>
             <w:tcBorders/>
           </w:tcPr>
           <w:p>
@@ -734,7 +656,7 @@
         </w:tc>
         <w:tc>
           <w:tcPr>
-            <w:tcW w:w="354" w:type="dxa"/>
+            <w:tcW w:w="355" w:type="dxa"/>
             <w:tcBorders/>
           </w:tcPr>
           <w:p>
@@ -776,20 +698,7 @@
               <w:rPr>
                 <w:sz w:val="24"/>
               </w:rPr>
-              <w:t>Pengumpulan</w:t>
-            </w:r>
-            <w:r>
-              <w:rPr>
-                <w:spacing w:val="-4"/>
-                <w:sz w:val="24"/>
-              </w:rPr>
-              <w:t xml:space="preserve"> </w:t>
-            </w:r>
-            <w:r>
-              <w:rPr>
-                <w:sz w:val="24"/>
-              </w:rPr>
-              <w:t>Data</w:t>
+              <w:t>{{ perihal }}</w:t>
             </w:r>
           </w:p>
         </w:tc>
@@ -1055,18 +964,43 @@
         <w:rPr>
           <w:rFonts w:ascii="Arial" w:hAnsi="Arial"/>
           <w:b/>
-          <w:sz w:val="24"/>
-        </w:rPr>
-        <w:t>KEPALA</w:t>
+          <w:spacing w:val="1"/>
+          <w:sz w:val="24"/>
+        </w:rPr>
+        <w:t>{{ penerima }}</w:t>
+      </w:r>
+      <w:r>
+        <w:rPr>
+          <w:sz w:val="24"/>
+        </w:rPr>
+        <w:t>, Nomor : {{ nomor_surat_masuk }}</w:t>
       </w:r>
       <w:r>
         <w:rPr>
           <w:rFonts w:ascii="Arial" w:hAnsi="Arial"/>
           <w:b/>
+          <w:sz w:val="24"/>
+        </w:rPr>
+        <w:t xml:space="preserve"> </w:t>
+      </w:r>
+      <w:r>
+        <w:rPr>
+          <w:sz w:val="24"/>
+        </w:rPr>
+        <w:t>tanggal {{ tanggal_diterima }}</w:t>
+      </w:r>
+      <w:r>
+        <w:rPr>
           <w:spacing w:val="1"/>
           <w:sz w:val="24"/>
         </w:rPr>
         <w:t xml:space="preserve"> </w:t>
+      </w:r>
+      <w:r>
+        <w:rPr>
+          <w:sz w:val="24"/>
+        </w:rPr>
+        <w:t>perihal :  {{ perihal }}</w:t>
       </w:r>
       <w:r>
         <w:rPr>
@@ -1074,136 +1008,27 @@
           <w:b/>
           <w:sz w:val="24"/>
         </w:rPr>
-        <w:t>SEKOLAH</w:t>
+        <w:t xml:space="preserve"> </w:t>
+      </w:r>
+      <w:r>
+        <w:rPr>
+          <w:sz w:val="24"/>
+        </w:rPr>
+        <w:t>yang diajukan kepada kami selama {{ lama_kegiatan }}</w:t>
       </w:r>
       <w:r>
         <w:rPr>
           <w:rFonts w:ascii="Arial" w:hAnsi="Arial"/>
           <w:b/>
-          <w:spacing w:val="1"/>
-          <w:sz w:val="24"/>
-        </w:rPr>
-        <w:t xml:space="preserve"> </w:t>
-      </w:r>
-      <w:r>
-        <w:rPr>
-          <w:rFonts w:ascii="Arial" w:hAnsi="Arial"/>
-          <w:b/>
-          <w:sz w:val="24"/>
-        </w:rPr>
-        <w:t>SMK</w:t>
-      </w:r>
-      <w:r>
-        <w:rPr>
-          <w:rFonts w:ascii="Arial" w:hAnsi="Arial"/>
-          <w:b/>
-          <w:spacing w:val="67"/>
-          <w:sz w:val="24"/>
-        </w:rPr>
-        <w:t xml:space="preserve"> </w:t>
-      </w:r>
-      <w:r>
-        <w:rPr>
-          <w:rFonts w:ascii="Arial" w:hAnsi="Arial"/>
-          <w:b/>
-          <w:sz w:val="24"/>
-        </w:rPr>
-        <w:t>2</w:t>
-      </w:r>
-      <w:r>
-        <w:rPr>
-          <w:rFonts w:ascii="Arial" w:hAnsi="Arial"/>
-          <w:b/>
-          <w:spacing w:val="1"/>
-          <w:sz w:val="24"/>
-        </w:rPr>
-        <w:t xml:space="preserve"> </w:t>
-      </w:r>
-      <w:r>
-        <w:rPr>
-          <w:rFonts w:ascii="Arial" w:hAnsi="Arial"/>
-          <w:b/>
-          <w:sz w:val="24"/>
-        </w:rPr>
-        <w:t>KURIPAN</w:t>
-      </w:r>
-      <w:r>
-        <w:rPr>
-          <w:sz w:val="24"/>
-        </w:rPr>
-        <w:t xml:space="preserve">, Nomor : </w:t>
-      </w:r>
-      <w:r>
-        <w:rPr>
-          <w:rFonts w:ascii="Arial" w:hAnsi="Arial"/>
-          <w:b/>
-          <w:sz w:val="24"/>
-        </w:rPr>
-        <w:t xml:space="preserve">421.5/727/SMK.2/2022 </w:t>
-      </w:r>
-      <w:r>
-        <w:rPr>
-          <w:sz w:val="24"/>
-        </w:rPr>
-        <w:t>tanggal 23 Agustus 2022</w:t>
-      </w:r>
-      <w:r>
-        <w:rPr>
-          <w:spacing w:val="1"/>
-          <w:sz w:val="24"/>
-        </w:rPr>
-        <w:t xml:space="preserve"> </w:t>
-      </w:r>
-      <w:r>
-        <w:rPr>
-          <w:sz w:val="24"/>
-        </w:rPr>
-        <w:t xml:space="preserve">perihal : </w:t>
-      </w:r>
-      <w:r>
-        <w:rPr>
-          <w:rFonts w:ascii="Arial" w:hAnsi="Arial"/>
-          <w:b/>
-          <w:sz w:val="24"/>
-        </w:rPr>
-        <w:t xml:space="preserve">Pengumpulan Data </w:t>
-      </w:r>
-      <w:r>
-        <w:rPr>
-          <w:sz w:val="24"/>
-        </w:rPr>
-        <w:t xml:space="preserve">yang diajukan kepada kami selama </w:t>
-      </w:r>
-      <w:r>
-        <w:rPr>
-          <w:rFonts w:ascii="Arial" w:hAnsi="Arial"/>
-          <w:b/>
-          <w:sz w:val="24"/>
-        </w:rPr>
-        <w:t>1</w:t>
-      </w:r>
-      <w:r>
-        <w:rPr>
-          <w:rFonts w:ascii="Arial" w:hAnsi="Arial"/>
-          <w:b/>
-          <w:spacing w:val="1"/>
-          <w:sz w:val="24"/>
-        </w:rPr>
-        <w:t xml:space="preserve"> </w:t>
-      </w:r>
-      <w:r>
-        <w:rPr>
-          <w:rFonts w:ascii="Arial" w:hAnsi="Arial"/>
-          <w:b/>
-          <w:sz w:val="24"/>
-        </w:rPr>
-        <w:t xml:space="preserve">(Satu) Hari </w:t>
-      </w:r>
-      <w:r>
-        <w:rPr>
-          <w:sz w:val="24"/>
-        </w:rPr>
-        <w:t>dimulai pada tanggal 23 Agustus 2022 oleh mahasiswa</w:t>
+          <w:sz w:val="24"/>
+        </w:rPr>
+        <w:t xml:space="preserve"> </w:t>
+      </w:r>
+      <w:r>
+        <w:rPr>
+          <w:sz w:val="24"/>
+        </w:rPr>
+        <w:t>dimulai pada tanggal {{ tanggal_mulai }} oleh mahasiswa</w:t>
       </w:r>
       <w:r>
         <w:rPr>
@@ -1275,8 +1100,8 @@
       </w:tblPr>
       <w:tblGrid>
         <w:gridCol w:w="478"/>
-        <w:gridCol w:w="2706"/>
-        <w:gridCol w:w="2250"/>
+        <w:gridCol w:w="2705"/>
+        <w:gridCol w:w="2251"/>
       </w:tblGrid>
       <w:tr>
         <w:trPr>
@@ -1309,7 +1134,7 @@
         </w:tc>
         <w:tc>
           <w:tcPr>
-            <w:tcW w:w="2706" w:type="dxa"/>
+            <w:tcW w:w="2705" w:type="dxa"/>
             <w:tcBorders/>
           </w:tcPr>
           <w:p>
@@ -1373,7 +1198,7 @@
         </w:tc>
         <w:tc>
           <w:tcPr>
-            <w:tcW w:w="2250" w:type="dxa"/>
+            <w:tcW w:w="2251" w:type="dxa"/>
             <w:tcBorders/>
           </w:tcPr>
           <w:p>
@@ -1438,7 +1263,7 @@
         </w:tc>
         <w:tc>
           <w:tcPr>
-            <w:tcW w:w="2706" w:type="dxa"/>
+            <w:tcW w:w="2705" w:type="dxa"/>
             <w:tcBorders/>
           </w:tcPr>
           <w:p>
@@ -1502,7 +1327,7 @@
         </w:tc>
         <w:tc>
           <w:tcPr>
-            <w:tcW w:w="2250" w:type="dxa"/>
+            <w:tcW w:w="2251" w:type="dxa"/>
             <w:tcBorders/>
           </w:tcPr>
           <w:p>
@@ -1568,7 +1393,7 @@
         </w:tc>
         <w:tc>
           <w:tcPr>
-            <w:tcW w:w="2706" w:type="dxa"/>
+            <w:tcW w:w="2705" w:type="dxa"/>
             <w:tcBorders/>
           </w:tcPr>
           <w:p>
@@ -1633,7 +1458,7 @@
         </w:tc>
         <w:tc>
           <w:tcPr>
-            <w:tcW w:w="2250" w:type="dxa"/>
+            <w:tcW w:w="2251" w:type="dxa"/>
             <w:tcBorders/>
           </w:tcPr>
           <w:p>
@@ -1699,7 +1524,7 @@
         </w:tc>
         <w:tc>
           <w:tcPr>
-            <w:tcW w:w="2706" w:type="dxa"/>
+            <w:tcW w:w="2705" w:type="dxa"/>
             <w:tcBorders/>
           </w:tcPr>
           <w:p>
@@ -1764,7 +1589,7 @@
         </w:tc>
         <w:tc>
           <w:tcPr>
-            <w:tcW w:w="2250" w:type="dxa"/>
+            <w:tcW w:w="2251" w:type="dxa"/>
             <w:tcBorders/>
           </w:tcPr>
           <w:p>
@@ -1945,14 +1770,14 @@
       </w:r>
       <w:r>
         <w:rPr/>
-        <w:t xml:space="preserve">diatas untuk melakukan Kegiatan </w:t>
+        <w:t>diatas untuk melakukan Kegiatan {{ perihal }}</w:t>
       </w:r>
       <w:r>
         <w:rPr>
           <w:rFonts w:ascii="Arial" w:hAnsi="Arial"/>
           <w:b/>
         </w:rPr>
-        <w:t xml:space="preserve">Pengumpulan Data </w:t>
+        <w:t xml:space="preserve"> </w:t>
       </w:r>
       <w:r>
         <w:rPr/>
@@ -2475,6 +2300,7 @@
     <w:qFormat/>
     <w:pPr>
       <w:widowControl w:val="false"/>
+      <w:suppressAutoHyphens w:val="true"/>
       <w:bidi w:val="0"/>
       <w:spacing w:lineRule="auto" w:line="240" w:before="0" w:after="0"/>
       <w:ind w:left="0" w:right="0" w:hanging="0"/>

</xml_diff>

<commit_message>
fix :: agenda & surat balasan
</commit_message>
<xml_diff>
--- a/app/main/docx_template/balasan_magang.docx
+++ b/app/main/docx_template/balasan_magang.docx
@@ -108,8 +108,8 @@
         <w:tblLook w:val="01e0"/>
       </w:tblPr>
       <w:tblGrid>
-        <w:gridCol w:w="1375"/>
-        <w:gridCol w:w="355"/>
+        <w:gridCol w:w="1373"/>
+        <w:gridCol w:w="357"/>
         <w:gridCol w:w="3509"/>
         <w:gridCol w:w="960"/>
         <w:gridCol w:w="3231"/>
@@ -120,7 +120,7 @@
         </w:trPr>
         <w:tc>
           <w:tcPr>
-            <w:tcW w:w="1375" w:type="dxa"/>
+            <w:tcW w:w="1373" w:type="dxa"/>
             <w:tcBorders/>
           </w:tcPr>
           <w:p>
@@ -142,7 +142,7 @@
         </w:tc>
         <w:tc>
           <w:tcPr>
-            <w:tcW w:w="355" w:type="dxa"/>
+            <w:tcW w:w="357" w:type="dxa"/>
             <w:tcBorders/>
           </w:tcPr>
           <w:p>
@@ -236,7 +236,7 @@
         </w:trPr>
         <w:tc>
           <w:tcPr>
-            <w:tcW w:w="1375" w:type="dxa"/>
+            <w:tcW w:w="1373" w:type="dxa"/>
             <w:tcBorders/>
           </w:tcPr>
           <w:p>
@@ -259,7 +259,7 @@
         </w:tc>
         <w:tc>
           <w:tcPr>
-            <w:tcW w:w="355" w:type="dxa"/>
+            <w:tcW w:w="357" w:type="dxa"/>
             <w:tcBorders/>
           </w:tcPr>
           <w:p>
@@ -393,7 +393,7 @@
         </w:trPr>
         <w:tc>
           <w:tcPr>
-            <w:tcW w:w="1375" w:type="dxa"/>
+            <w:tcW w:w="1373" w:type="dxa"/>
             <w:tcBorders/>
           </w:tcPr>
           <w:p>
@@ -416,7 +416,7 @@
         </w:tc>
         <w:tc>
           <w:tcPr>
-            <w:tcW w:w="355" w:type="dxa"/>
+            <w:tcW w:w="357" w:type="dxa"/>
             <w:tcBorders/>
           </w:tcPr>
           <w:p>
@@ -513,7 +513,7 @@
         </w:trPr>
         <w:tc>
           <w:tcPr>
-            <w:tcW w:w="1375" w:type="dxa"/>
+            <w:tcW w:w="1373" w:type="dxa"/>
             <w:tcBorders/>
           </w:tcPr>
           <w:p>
@@ -536,7 +536,7 @@
         </w:tc>
         <w:tc>
           <w:tcPr>
-            <w:tcW w:w="355" w:type="dxa"/>
+            <w:tcW w:w="357" w:type="dxa"/>
             <w:tcBorders/>
           </w:tcPr>
           <w:p>
@@ -633,7 +633,7 @@
         </w:trPr>
         <w:tc>
           <w:tcPr>
-            <w:tcW w:w="1375" w:type="dxa"/>
+            <w:tcW w:w="1373" w:type="dxa"/>
             <w:tcBorders/>
           </w:tcPr>
           <w:p>
@@ -656,7 +656,7 @@
         </w:tc>
         <w:tc>
           <w:tcPr>
-            <w:tcW w:w="355" w:type="dxa"/>
+            <w:tcW w:w="357" w:type="dxa"/>
             <w:tcBorders/>
           </w:tcPr>
           <w:p>
@@ -1072,554 +1072,248 @@
     </w:p>
     <w:p>
       <w:pPr>
-        <w:pStyle w:val="TextBody"/>
-        <w:spacing w:before="5" w:after="0"/>
-        <w:rPr>
-          <w:sz w:val="28"/>
+        <w:pStyle w:val="Normal"/>
+        <w:spacing w:lineRule="auto" w:line="276" w:before="0" w:after="0"/>
+        <w:ind w:left="2551" w:right="576" w:firstLine="567"/>
+        <w:jc w:val="both"/>
+        <w:rPr>
+          <w:sz w:val="24"/>
         </w:rPr>
       </w:pPr>
       <w:r>
         <w:rPr>
-          <w:sz w:val="28"/>
+          <w:sz w:val="24"/>
         </w:rPr>
       </w:r>
     </w:p>
     <w:tbl>
       <w:tblPr>
-        <w:tblW w:w="5434" w:type="dxa"/>
-        <w:jc w:val="left"/>
-        <w:tblInd w:w="2565" w:type="dxa"/>
+        <w:tblW w:w="8155" w:type="dxa"/>
+        <w:jc w:val="right"/>
+        <w:tblInd w:w="0" w:type="dxa"/>
         <w:tblLayout w:type="fixed"/>
         <w:tblCellMar>
-          <w:top w:w="0" w:type="dxa"/>
-          <w:left w:w="0" w:type="dxa"/>
-          <w:bottom w:w="0" w:type="dxa"/>
-          <w:right w:w="0" w:type="dxa"/>
+          <w:top w:w="55" w:type="dxa"/>
+          <w:left w:w="55" w:type="dxa"/>
+          <w:bottom w:w="55" w:type="dxa"/>
+          <w:right w:w="55" w:type="dxa"/>
         </w:tblCellMar>
-        <w:tblLook w:val="01e0"/>
       </w:tblPr>
       <w:tblGrid>
-        <w:gridCol w:w="478"/>
-        <w:gridCol w:w="2705"/>
-        <w:gridCol w:w="2251"/>
+        <w:gridCol w:w="675"/>
+        <w:gridCol w:w="4687"/>
+        <w:gridCol w:w="2793"/>
       </w:tblGrid>
       <w:tr>
-        <w:trPr>
-          <w:trHeight w:val="633" w:hRule="atLeast"/>
-        </w:trPr>
-        <w:tc>
-          <w:tcPr>
-            <w:tcW w:w="478" w:type="dxa"/>
-            <w:tcBorders/>
-          </w:tcPr>
-          <w:p>
-            <w:pPr>
-              <w:pStyle w:val="TableParagraph"/>
-              <w:widowControl w:val="false"/>
-              <w:spacing w:lineRule="exact" w:line="268"/>
-              <w:ind w:left="0" w:right="143" w:hanging="0"/>
-              <w:jc w:val="right"/>
-              <w:rPr>
-                <w:sz w:val="24"/>
-              </w:rPr>
-            </w:pPr>
-            <w:r>
-              <w:rPr>
-                <w:w w:val="99"/>
-                <w:sz w:val="24"/>
-              </w:rPr>
-              <w:t>1</w:t>
-            </w:r>
-          </w:p>
-        </w:tc>
-        <w:tc>
-          <w:tcPr>
-            <w:tcW w:w="2705" w:type="dxa"/>
-            <w:tcBorders/>
-          </w:tcPr>
-          <w:p>
-            <w:pPr>
-              <w:pStyle w:val="TableParagraph"/>
-              <w:widowControl w:val="false"/>
-              <w:tabs>
-                <w:tab w:val="clear" w:pos="720"/>
-                <w:tab w:val="left" w:pos="2591" w:leader="none"/>
-              </w:tabs>
-              <w:spacing w:lineRule="exact" w:line="268"/>
-              <w:ind w:left="146" w:right="0" w:hanging="0"/>
-              <w:rPr>
-                <w:sz w:val="24"/>
-              </w:rPr>
-            </w:pPr>
-            <w:r>
-              <w:rPr>
-                <w:sz w:val="24"/>
+        <w:trPr/>
+        <w:tc>
+          <w:tcPr>
+            <w:tcW w:w="675" w:type="dxa"/>
+            <w:tcBorders>
+              <w:top w:val="single" w:sz="4" w:space="0" w:color="000000"/>
+              <w:left w:val="single" w:sz="4" w:space="0" w:color="000000"/>
+              <w:bottom w:val="single" w:sz="4" w:space="0" w:color="000000"/>
+            </w:tcBorders>
+          </w:tcPr>
+          <w:p>
+            <w:pPr>
+              <w:pStyle w:val="TableContents"/>
+              <w:widowControl w:val="false"/>
+              <w:jc w:val="center"/>
+              <w:rPr>
+                <w:b/>
+                <w:b/>
+                <w:bCs/>
+              </w:rPr>
+            </w:pPr>
+            <w:r>
+              <w:rPr>
+                <w:b/>
+                <w:bCs/>
+              </w:rPr>
+              <w:t>No</w:t>
+            </w:r>
+          </w:p>
+        </w:tc>
+        <w:tc>
+          <w:tcPr>
+            <w:tcW w:w="4687" w:type="dxa"/>
+            <w:tcBorders>
+              <w:top w:val="single" w:sz="4" w:space="0" w:color="000000"/>
+              <w:left w:val="single" w:sz="4" w:space="0" w:color="000000"/>
+              <w:bottom w:val="single" w:sz="4" w:space="0" w:color="000000"/>
+            </w:tcBorders>
+          </w:tcPr>
+          <w:p>
+            <w:pPr>
+              <w:pStyle w:val="TableContents"/>
+              <w:widowControl w:val="false"/>
+              <w:jc w:val="center"/>
+              <w:rPr>
+                <w:b/>
+                <w:b/>
+                <w:bCs/>
+              </w:rPr>
+            </w:pPr>
+            <w:r>
+              <w:rPr>
+                <w:b/>
+                <w:bCs/>
               </w:rPr>
               <w:t>Nama</w:t>
-              <w:tab/>
-              <w:t>:</w:t>
-            </w:r>
-          </w:p>
-          <w:p>
-            <w:pPr>
-              <w:pStyle w:val="TableParagraph"/>
-              <w:widowControl w:val="false"/>
-              <w:tabs>
-                <w:tab w:val="clear" w:pos="720"/>
-                <w:tab w:val="left" w:pos="2590" w:leader="none"/>
-              </w:tabs>
-              <w:ind w:left="146" w:right="0" w:hanging="0"/>
-              <w:rPr>
-                <w:sz w:val="24"/>
-              </w:rPr>
-            </w:pPr>
-            <w:r>
-              <w:rPr>
-                <w:sz w:val="24"/>
-              </w:rPr>
-              <w:t>Program</w:t>
-            </w:r>
-            <w:r>
-              <w:rPr>
-                <w:spacing w:val="-10"/>
-                <w:sz w:val="24"/>
-              </w:rPr>
-              <w:t xml:space="preserve"> </w:t>
-            </w:r>
-            <w:r>
-              <w:rPr>
-                <w:sz w:val="24"/>
-              </w:rPr>
-              <w:t>Studi</w:t>
-              <w:tab/>
-              <w:t>:</w:t>
-            </w:r>
-          </w:p>
-        </w:tc>
-        <w:tc>
-          <w:tcPr>
-            <w:tcW w:w="2251" w:type="dxa"/>
-            <w:tcBorders/>
-          </w:tcPr>
-          <w:p>
-            <w:pPr>
-              <w:pStyle w:val="TableParagraph"/>
-              <w:widowControl w:val="false"/>
-              <w:ind w:left="49" w:right="178" w:hanging="0"/>
-              <w:rPr>
-                <w:sz w:val="24"/>
-              </w:rPr>
-            </w:pPr>
-            <w:r>
-              <w:rPr>
-                <w:sz w:val="24"/>
-              </w:rPr>
-              <w:t>Retno Yuni Sartika</w:t>
-            </w:r>
-            <w:r>
-              <w:rPr>
-                <w:spacing w:val="-65"/>
-                <w:sz w:val="24"/>
-              </w:rPr>
-              <w:t xml:space="preserve"> </w:t>
-            </w:r>
-            <w:r>
-              <w:rPr>
-                <w:sz w:val="24"/>
-              </w:rPr>
-              <w:t>TKJ</w:t>
+            </w:r>
+          </w:p>
+        </w:tc>
+        <w:tc>
+          <w:tcPr>
+            <w:tcW w:w="2793" w:type="dxa"/>
+            <w:tcBorders>
+              <w:top w:val="single" w:sz="4" w:space="0" w:color="000000"/>
+              <w:left w:val="single" w:sz="4" w:space="0" w:color="000000"/>
+              <w:bottom w:val="single" w:sz="4" w:space="0" w:color="000000"/>
+              <w:right w:val="single" w:sz="4" w:space="0" w:color="000000"/>
+            </w:tcBorders>
+          </w:tcPr>
+          <w:p>
+            <w:pPr>
+              <w:pStyle w:val="TableContents"/>
+              <w:widowControl w:val="false"/>
+              <w:jc w:val="center"/>
+              <w:rPr>
+                <w:b/>
+                <w:b/>
+                <w:bCs/>
+              </w:rPr>
+            </w:pPr>
+            <w:r>
+              <w:rPr>
+                <w:b/>
+                <w:bCs/>
+              </w:rPr>
+              <w:t>Jurusan</w:t>
             </w:r>
           </w:p>
         </w:tc>
       </w:tr>
       <w:tr>
-        <w:trPr>
-          <w:trHeight w:val="715" w:hRule="atLeast"/>
-        </w:trPr>
-        <w:tc>
-          <w:tcPr>
-            <w:tcW w:w="478" w:type="dxa"/>
-            <w:tcBorders/>
-          </w:tcPr>
-          <w:p>
-            <w:pPr>
-              <w:pStyle w:val="TableParagraph"/>
-              <w:widowControl w:val="false"/>
-              <w:spacing w:before="81" w:after="0"/>
-              <w:ind w:left="0" w:right="143" w:hanging="0"/>
-              <w:jc w:val="right"/>
-              <w:rPr>
-                <w:sz w:val="24"/>
-              </w:rPr>
-            </w:pPr>
-            <w:r>
-              <w:rPr>
-                <w:w w:val="99"/>
-                <w:sz w:val="24"/>
-              </w:rPr>
-              <w:t>2</w:t>
-            </w:r>
-          </w:p>
-        </w:tc>
-        <w:tc>
-          <w:tcPr>
-            <w:tcW w:w="2705" w:type="dxa"/>
-            <w:tcBorders/>
-          </w:tcPr>
-          <w:p>
-            <w:pPr>
-              <w:pStyle w:val="TableParagraph"/>
-              <w:widowControl w:val="false"/>
-              <w:tabs>
-                <w:tab w:val="clear" w:pos="720"/>
-                <w:tab w:val="left" w:pos="2591" w:leader="none"/>
-              </w:tabs>
-              <w:spacing w:before="81" w:after="0"/>
-              <w:ind w:left="146" w:right="0" w:hanging="0"/>
-              <w:rPr>
-                <w:sz w:val="24"/>
-              </w:rPr>
-            </w:pPr>
-            <w:r>
-              <w:rPr>
-                <w:sz w:val="24"/>
-              </w:rPr>
-              <w:t>Nama</w:t>
-              <w:tab/>
-              <w:t>:</w:t>
-            </w:r>
-          </w:p>
-          <w:p>
-            <w:pPr>
-              <w:pStyle w:val="TableParagraph"/>
-              <w:widowControl w:val="false"/>
-              <w:tabs>
-                <w:tab w:val="clear" w:pos="720"/>
-                <w:tab w:val="left" w:pos="2590" w:leader="none"/>
-              </w:tabs>
-              <w:ind w:left="146" w:right="0" w:hanging="0"/>
-              <w:rPr>
-                <w:sz w:val="24"/>
-              </w:rPr>
-            </w:pPr>
-            <w:r>
-              <w:rPr>
-                <w:sz w:val="24"/>
-              </w:rPr>
-              <w:t>Program</w:t>
-            </w:r>
-            <w:r>
-              <w:rPr>
-                <w:spacing w:val="-10"/>
-                <w:sz w:val="24"/>
-              </w:rPr>
-              <w:t xml:space="preserve"> </w:t>
-            </w:r>
-            <w:r>
-              <w:rPr>
-                <w:sz w:val="24"/>
-              </w:rPr>
-              <w:t>Studi</w:t>
-              <w:tab/>
-              <w:t>:</w:t>
-            </w:r>
-          </w:p>
-        </w:tc>
-        <w:tc>
-          <w:tcPr>
-            <w:tcW w:w="2251" w:type="dxa"/>
-            <w:tcBorders/>
-          </w:tcPr>
-          <w:p>
-            <w:pPr>
-              <w:pStyle w:val="TableParagraph"/>
-              <w:widowControl w:val="false"/>
-              <w:spacing w:before="81" w:after="0"/>
-              <w:ind w:left="49" w:right="405" w:hanging="0"/>
-              <w:rPr>
-                <w:sz w:val="24"/>
-              </w:rPr>
-            </w:pPr>
-            <w:r>
-              <w:rPr>
-                <w:sz w:val="24"/>
-              </w:rPr>
-              <w:t>Risfani Salsabila</w:t>
-            </w:r>
-            <w:r>
-              <w:rPr>
-                <w:spacing w:val="-65"/>
-                <w:sz w:val="24"/>
-              </w:rPr>
-              <w:t xml:space="preserve"> </w:t>
-            </w:r>
-            <w:r>
-              <w:rPr>
-                <w:sz w:val="24"/>
-              </w:rPr>
-              <w:t>TKJ</w:t>
+        <w:trPr/>
+        <w:tc>
+          <w:tcPr>
+            <w:tcW w:w="8155" w:type="dxa"/>
+            <w:gridSpan w:val="3"/>
+            <w:tcBorders>
+              <w:left w:val="single" w:sz="4" w:space="0" w:color="000000"/>
+              <w:bottom w:val="single" w:sz="4" w:space="0" w:color="000000"/>
+              <w:right w:val="single" w:sz="4" w:space="0" w:color="000000"/>
+            </w:tcBorders>
+          </w:tcPr>
+          <w:p>
+            <w:pPr>
+              <w:pStyle w:val="TableContents"/>
+              <w:widowControl w:val="false"/>
+              <w:jc w:val="left"/>
+              <w:rPr>
+                <w:b w:val="false"/>
+                <w:b w:val="false"/>
+                <w:bCs w:val="false"/>
+              </w:rPr>
+            </w:pPr>
+            <w:r>
+              <w:rPr>
+                <w:b w:val="false"/>
+                <w:bCs w:val="false"/>
+              </w:rPr>
+              <w:t>{%tr for data in peserta %}</w:t>
             </w:r>
           </w:p>
         </w:tc>
       </w:tr>
       <w:tr>
-        <w:trPr>
-          <w:trHeight w:val="710" w:hRule="atLeast"/>
-        </w:trPr>
-        <w:tc>
-          <w:tcPr>
-            <w:tcW w:w="478" w:type="dxa"/>
-            <w:tcBorders/>
-          </w:tcPr>
-          <w:p>
-            <w:pPr>
-              <w:pStyle w:val="TableParagraph"/>
-              <w:widowControl w:val="false"/>
-              <w:spacing w:before="74" w:after="0"/>
-              <w:ind w:left="0" w:right="143" w:hanging="0"/>
-              <w:jc w:val="right"/>
-              <w:rPr>
-                <w:sz w:val="24"/>
-              </w:rPr>
-            </w:pPr>
-            <w:r>
-              <w:rPr>
-                <w:w w:val="99"/>
-                <w:sz w:val="24"/>
-              </w:rPr>
-              <w:t>3</w:t>
-            </w:r>
-          </w:p>
-        </w:tc>
-        <w:tc>
-          <w:tcPr>
-            <w:tcW w:w="2705" w:type="dxa"/>
-            <w:tcBorders/>
-          </w:tcPr>
-          <w:p>
-            <w:pPr>
-              <w:pStyle w:val="TableParagraph"/>
-              <w:widowControl w:val="false"/>
-              <w:tabs>
-                <w:tab w:val="clear" w:pos="720"/>
-                <w:tab w:val="left" w:pos="2591" w:leader="none"/>
-              </w:tabs>
-              <w:spacing w:lineRule="exact" w:line="275" w:before="74" w:after="0"/>
-              <w:ind w:left="146" w:right="0" w:hanging="0"/>
-              <w:rPr>
-                <w:sz w:val="24"/>
-              </w:rPr>
-            </w:pPr>
-            <w:r>
-              <w:rPr>
-                <w:sz w:val="24"/>
-              </w:rPr>
-              <w:t>Nama</w:t>
-              <w:tab/>
-              <w:t>:</w:t>
-            </w:r>
-          </w:p>
-          <w:p>
-            <w:pPr>
-              <w:pStyle w:val="TableParagraph"/>
-              <w:widowControl w:val="false"/>
-              <w:tabs>
-                <w:tab w:val="clear" w:pos="720"/>
-                <w:tab w:val="left" w:pos="2590" w:leader="none"/>
-              </w:tabs>
-              <w:spacing w:lineRule="exact" w:line="275"/>
-              <w:ind w:left="146" w:right="0" w:hanging="0"/>
-              <w:rPr>
-                <w:sz w:val="24"/>
-              </w:rPr>
-            </w:pPr>
-            <w:r>
-              <w:rPr>
-                <w:sz w:val="24"/>
-              </w:rPr>
-              <w:t>Program</w:t>
-            </w:r>
-            <w:r>
-              <w:rPr>
-                <w:spacing w:val="-10"/>
-                <w:sz w:val="24"/>
-              </w:rPr>
-              <w:t xml:space="preserve"> </w:t>
-            </w:r>
-            <w:r>
-              <w:rPr>
-                <w:sz w:val="24"/>
-              </w:rPr>
-              <w:t>Studi</w:t>
-              <w:tab/>
-              <w:t>:</w:t>
-            </w:r>
-          </w:p>
-        </w:tc>
-        <w:tc>
-          <w:tcPr>
-            <w:tcW w:w="2251" w:type="dxa"/>
-            <w:tcBorders/>
-          </w:tcPr>
-          <w:p>
-            <w:pPr>
-              <w:pStyle w:val="TableParagraph"/>
-              <w:widowControl w:val="false"/>
-              <w:spacing w:lineRule="auto" w:line="235" w:before="76" w:after="0"/>
-              <w:ind w:left="49" w:right="352" w:hanging="0"/>
-              <w:rPr>
-                <w:sz w:val="24"/>
-              </w:rPr>
-            </w:pPr>
-            <w:r>
-              <w:rPr>
-                <w:sz w:val="24"/>
-              </w:rPr>
-              <w:t>M. Ridho Rosiadi</w:t>
-            </w:r>
-            <w:r>
-              <w:rPr>
-                <w:spacing w:val="-64"/>
-                <w:sz w:val="24"/>
-              </w:rPr>
-              <w:t xml:space="preserve"> </w:t>
-            </w:r>
-            <w:r>
-              <w:rPr>
-                <w:sz w:val="24"/>
-              </w:rPr>
-              <w:t>TKJ</w:t>
+        <w:trPr/>
+        <w:tc>
+          <w:tcPr>
+            <w:tcW w:w="675" w:type="dxa"/>
+            <w:tcBorders>
+              <w:left w:val="single" w:sz="4" w:space="0" w:color="000000"/>
+              <w:bottom w:val="single" w:sz="4" w:space="0" w:color="000000"/>
+            </w:tcBorders>
+          </w:tcPr>
+          <w:p>
+            <w:pPr>
+              <w:pStyle w:val="TableContents"/>
+              <w:widowControl w:val="false"/>
+              <w:rPr/>
+            </w:pPr>
+            <w:r>
+              <w:rPr/>
+              <w:t>{{ loop.index }}</w:t>
+            </w:r>
+          </w:p>
+        </w:tc>
+        <w:tc>
+          <w:tcPr>
+            <w:tcW w:w="4687" w:type="dxa"/>
+            <w:tcBorders>
+              <w:left w:val="single" w:sz="4" w:space="0" w:color="000000"/>
+              <w:bottom w:val="single" w:sz="4" w:space="0" w:color="000000"/>
+            </w:tcBorders>
+          </w:tcPr>
+          <w:p>
+            <w:pPr>
+              <w:pStyle w:val="TableContents"/>
+              <w:widowControl w:val="false"/>
+              <w:rPr/>
+            </w:pPr>
+            <w:r>
+              <w:rPr/>
+              <w:t>{{ data.nama }}</w:t>
+            </w:r>
+          </w:p>
+        </w:tc>
+        <w:tc>
+          <w:tcPr>
+            <w:tcW w:w="2793" w:type="dxa"/>
+            <w:tcBorders>
+              <w:left w:val="single" w:sz="4" w:space="0" w:color="000000"/>
+              <w:bottom w:val="single" w:sz="4" w:space="0" w:color="000000"/>
+              <w:right w:val="single" w:sz="4" w:space="0" w:color="000000"/>
+            </w:tcBorders>
+          </w:tcPr>
+          <w:p>
+            <w:pPr>
+              <w:pStyle w:val="TableContents"/>
+              <w:widowControl w:val="false"/>
+              <w:rPr/>
+            </w:pPr>
+            <w:r>
+              <w:rPr/>
+              <w:t>{{ data.jurusan }}</w:t>
             </w:r>
           </w:p>
         </w:tc>
       </w:tr>
       <w:tr>
-        <w:trPr>
-          <w:trHeight w:val="630" w:hRule="atLeast"/>
-        </w:trPr>
-        <w:tc>
-          <w:tcPr>
-            <w:tcW w:w="478" w:type="dxa"/>
-            <w:tcBorders/>
-          </w:tcPr>
-          <w:p>
-            <w:pPr>
-              <w:pStyle w:val="TableParagraph"/>
-              <w:widowControl w:val="false"/>
-              <w:spacing w:before="79" w:after="0"/>
-              <w:ind w:left="0" w:right="143" w:hanging="0"/>
-              <w:jc w:val="right"/>
-              <w:rPr>
-                <w:sz w:val="24"/>
-              </w:rPr>
-            </w:pPr>
-            <w:r>
-              <w:rPr>
-                <w:w w:val="99"/>
-                <w:sz w:val="24"/>
-              </w:rPr>
-              <w:t>4</w:t>
-            </w:r>
-          </w:p>
-        </w:tc>
-        <w:tc>
-          <w:tcPr>
-            <w:tcW w:w="2705" w:type="dxa"/>
-            <w:tcBorders/>
-          </w:tcPr>
-          <w:p>
-            <w:pPr>
-              <w:pStyle w:val="TableParagraph"/>
-              <w:widowControl w:val="false"/>
-              <w:tabs>
-                <w:tab w:val="clear" w:pos="720"/>
-                <w:tab w:val="left" w:pos="2591" w:leader="none"/>
-              </w:tabs>
-              <w:spacing w:before="79" w:after="0"/>
-              <w:ind w:left="146" w:right="0" w:hanging="0"/>
-              <w:rPr>
-                <w:sz w:val="24"/>
-              </w:rPr>
-            </w:pPr>
-            <w:r>
-              <w:rPr>
-                <w:sz w:val="24"/>
-              </w:rPr>
-              <w:t>Nama</w:t>
-              <w:tab/>
-              <w:t>:</w:t>
-            </w:r>
-          </w:p>
-          <w:p>
-            <w:pPr>
-              <w:pStyle w:val="TableParagraph"/>
-              <w:widowControl w:val="false"/>
-              <w:tabs>
-                <w:tab w:val="clear" w:pos="720"/>
-                <w:tab w:val="left" w:pos="2590" w:leader="none"/>
-              </w:tabs>
-              <w:spacing w:lineRule="exact" w:line="256"/>
-              <w:ind w:left="146" w:right="0" w:hanging="0"/>
-              <w:rPr>
-                <w:sz w:val="24"/>
-              </w:rPr>
-            </w:pPr>
-            <w:r>
-              <w:rPr>
-                <w:sz w:val="24"/>
-              </w:rPr>
-              <w:t>Program</w:t>
-            </w:r>
-            <w:r>
-              <w:rPr>
-                <w:spacing w:val="-10"/>
-                <w:sz w:val="24"/>
-              </w:rPr>
-              <w:t xml:space="preserve"> </w:t>
-            </w:r>
-            <w:r>
-              <w:rPr>
-                <w:sz w:val="24"/>
-              </w:rPr>
-              <w:t>Studi</w:t>
-              <w:tab/>
-              <w:t>:</w:t>
-            </w:r>
-          </w:p>
-        </w:tc>
-        <w:tc>
-          <w:tcPr>
-            <w:tcW w:w="2251" w:type="dxa"/>
-            <w:tcBorders/>
-          </w:tcPr>
-          <w:p>
-            <w:pPr>
-              <w:pStyle w:val="TableParagraph"/>
-              <w:widowControl w:val="false"/>
-              <w:spacing w:lineRule="atLeast" w:line="270" w:before="59" w:after="0"/>
-              <w:ind w:left="49" w:right="832" w:hanging="0"/>
-              <w:rPr>
-                <w:sz w:val="24"/>
-              </w:rPr>
-            </w:pPr>
-            <w:r>
-              <w:rPr>
-                <w:sz w:val="24"/>
-              </w:rPr>
-              <w:t>Siska Julanti</w:t>
-            </w:r>
-            <w:r>
-              <w:rPr>
-                <w:spacing w:val="-64"/>
-                <w:sz w:val="24"/>
-              </w:rPr>
-              <w:t xml:space="preserve"> </w:t>
-            </w:r>
-            <w:r>
-              <w:rPr>
-                <w:sz w:val="24"/>
-              </w:rPr>
-              <w:t>TKJ</w:t>
+        <w:trPr/>
+        <w:tc>
+          <w:tcPr>
+            <w:tcW w:w="8155" w:type="dxa"/>
+            <w:gridSpan w:val="3"/>
+            <w:tcBorders>
+              <w:top w:val="single" w:sz="4" w:space="0" w:color="000000"/>
+              <w:left w:val="single" w:sz="4" w:space="0" w:color="000000"/>
+              <w:bottom w:val="single" w:sz="4" w:space="0" w:color="000000"/>
+              <w:right w:val="single" w:sz="4" w:space="0" w:color="000000"/>
+            </w:tcBorders>
+          </w:tcPr>
+          <w:p>
+            <w:pPr>
+              <w:pStyle w:val="TableContents"/>
+              <w:widowControl w:val="false"/>
+              <w:rPr/>
+            </w:pPr>
+            <w:r>
+              <w:rPr/>
+              <w:t>{%tr endfor %}</w:t>
             </w:r>
           </w:p>
         </w:tc>
@@ -1627,11 +1321,34 @@
     </w:tbl>
     <w:p>
       <w:pPr>
-        <w:pStyle w:val="TextBody"/>
-        <w:rPr/>
+        <w:pStyle w:val="Normal"/>
+        <w:spacing w:lineRule="auto" w:line="276" w:before="0" w:after="0"/>
+        <w:ind w:left="2551" w:right="576" w:firstLine="567"/>
+        <w:jc w:val="both"/>
+        <w:rPr>
+          <w:sz w:val="24"/>
+        </w:rPr>
       </w:pPr>
       <w:r>
-        <w:rPr/>
+        <w:rPr>
+          <w:sz w:val="24"/>
+        </w:rPr>
+      </w:r>
+    </w:p>
+    <w:p>
+      <w:pPr>
+        <w:pStyle w:val="Normal"/>
+        <w:spacing w:lineRule="auto" w:line="276" w:before="0" w:after="0"/>
+        <w:ind w:left="2551" w:right="576" w:firstLine="567"/>
+        <w:jc w:val="both"/>
+        <w:rPr>
+          <w:sz w:val="24"/>
+        </w:rPr>
+      </w:pPr>
+      <w:r>
+        <w:rPr>
+          <w:sz w:val="24"/>
+        </w:rPr>
       </w:r>
     </w:p>
     <w:p>
@@ -2427,6 +2144,16 @@
       <w:rFonts w:ascii="Arial MT" w:hAnsi="Arial MT" w:eastAsia="Arial MT" w:cs="Arial MT"/>
       <w:lang w:val="ms-MY" w:eastAsia="en-US" w:bidi="ar-SA"/>
     </w:rPr>
+  </w:style>
+  <w:style w:type="paragraph" w:styleId="TableContents">
+    <w:name w:val="Table Contents"/>
+    <w:basedOn w:val="Normal"/>
+    <w:qFormat/>
+    <w:pPr>
+      <w:widowControl w:val="false"/>
+      <w:suppressLineNumbers/>
+    </w:pPr>
+    <w:rPr/>
   </w:style>
   <w:style w:type="numbering" w:styleId="NoList" w:default="1">
     <w:name w:val="No List"/>

</xml_diff>